<commit_message>
Referát ACV - 304
</commit_message>
<xml_diff>
--- a/ACV/304/uloha.docx
+++ b/ACV/304/uloha.docx
@@ -159,8 +159,10 @@
               <w:t>/</w:t>
             </w:r>
             <w:r>
-              <w:t>9</w:t>
-            </w:r>
+              <w:t>7</w:t>
+            </w:r>
+            <w:bookmarkStart w:id="1" w:name="_GoBack"/>
+            <w:bookmarkEnd w:id="1"/>
           </w:p>
         </w:tc>
         <w:tc>
@@ -894,6 +896,7 @@
         <w:rPr>
           <w:b/>
           <w:bCs/>
+          <w:noProof/>
           <w:lang w:val="en-US"/>
         </w:rPr>
         <w:drawing>
@@ -974,6 +977,7 @@
         <w:rPr>
           <w:b/>
           <w:bCs/>
+          <w:noProof/>
         </w:rPr>
         <w:drawing>
           <wp:inline distT="0" distB="0" distL="0" distR="0" wp14:anchorId="5AF96246" wp14:editId="6F7D96B8">
@@ -1045,6 +1049,7 @@
         <w:rPr>
           <w:b/>
           <w:bCs/>
+          <w:noProof/>
         </w:rPr>
         <w:drawing>
           <wp:inline distT="0" distB="0" distL="0" distR="0" wp14:anchorId="365D368E" wp14:editId="6E406D3F">
@@ -1646,7 +1651,7 @@
           <v:shape id="_x0000_i1025" type="#_x0000_t75" style="width:432.85pt;height:191.7pt" o:ole="">
             <v:imagedata r:id="rId13" o:title=""/>
           </v:shape>
-          <o:OLEObject Type="Embed" ProgID="Visio.Drawing.15" ShapeID="_x0000_i1025" DrawAspect="Content" ObjectID="_1643559644" r:id="rId14"/>
+          <o:OLEObject Type="Embed" ProgID="Visio.Drawing.15" ShapeID="_x0000_i1025" DrawAspect="Content" ObjectID="_1643569560" r:id="rId14"/>
         </w:object>
       </w:r>
       <w:r>
@@ -1667,16 +1672,7 @@
           <w:b/>
           <w:bCs/>
         </w:rPr>
-        <w:t>T</w:t>
-      </w:r>
-      <w:bookmarkStart w:id="1" w:name="_GoBack"/>
-      <w:bookmarkEnd w:id="1"/>
-      <w:r>
-        <w:rPr>
-          <w:b/>
-          <w:bCs/>
-        </w:rPr>
-        <w:t>abulka proměnných</w:t>
+        <w:t>Tabulka proměnných</w:t>
       </w:r>
     </w:p>
     <w:tbl>
@@ -2198,7 +2194,7 @@
     <w:p>
       <w:pPr>
         <w:suppressAutoHyphens w:val="0"/>
-        <w:spacing w:before="240"/>
+        <w:spacing w:before="240" w:after="240"/>
         <w:rPr>
           <w:b/>
           <w:bCs/>
@@ -2214,10 +2210,20 @@
         <w:lastRenderedPageBreak/>
         <w:t>Výpis programu</w:t>
       </w:r>
+      <w:r>
+        <w:rPr>
+          <w:b/>
+          <w:bCs/>
+          <w:iCs/>
+        </w:rPr>
+        <w:t xml:space="preserve"> grafcet</w:t>
+      </w:r>
     </w:p>
     <w:p>
       <w:pPr>
         <w:suppressAutoHyphens w:val="0"/>
+        <w:spacing w:before="240" w:after="240"/>
+        <w:jc w:val="center"/>
         <w:rPr>
           <w:b/>
           <w:bCs/>
@@ -2225,11 +2231,255 @@
         </w:rPr>
       </w:pPr>
       <w:r>
+        <w:object w:dxaOrig="9391" w:dyaOrig="15375" w14:anchorId="140DC686">
+          <v:shape id="_x0000_i1031" type="#_x0000_t75" style="width:396pt;height:648.85pt" o:ole="">
+            <v:imagedata r:id="rId15" o:title=""/>
+          </v:shape>
+          <o:OLEObject Type="Embed" ProgID="Visio.Drawing.15" ShapeID="_x0000_i1031" DrawAspect="Content" ObjectID="_1643569561" r:id="rId16"/>
+        </w:object>
+      </w:r>
+    </w:p>
+    <w:p>
+      <w:pPr>
+        <w:suppressAutoHyphens w:val="0"/>
+        <w:spacing w:after="240"/>
         <w:rPr>
           <w:b/>
           <w:bCs/>
           <w:iCs/>
         </w:rPr>
+      </w:pPr>
+      <w:r>
+        <w:rPr>
+          <w:b/>
+          <w:bCs/>
+          <w:iCs/>
+        </w:rPr>
+        <w:lastRenderedPageBreak/>
+        <w:t>Jazyk LD</w:t>
+      </w:r>
+    </w:p>
+    <w:p>
+      <w:pPr>
+        <w:suppressAutoHyphens w:val="0"/>
+        <w:spacing w:after="240"/>
+        <w:rPr>
+          <w:iCs/>
+        </w:rPr>
+      </w:pPr>
+      <w:r>
+        <w:rPr>
+          <w:iCs/>
+        </w:rPr>
+        <w:t>Step</w:t>
+      </w:r>
+      <w:r>
+        <w:rPr>
+          <w:iCs/>
+        </w:rPr>
+        <w:t xml:space="preserve"> 0</w:t>
+      </w:r>
+      <w:r>
+        <w:rPr>
+          <w:iCs/>
+        </w:rPr>
+        <w:t xml:space="preserve"> – action on activation</w:t>
+      </w:r>
+      <w:r>
+        <w:rPr>
+          <w:iCs/>
+        </w:rPr>
+        <w:t xml:space="preserve"> (nastavení zobrazené stránky)</w:t>
+      </w:r>
+    </w:p>
+    <w:p>
+      <w:pPr>
+        <w:suppressAutoHyphens w:val="0"/>
+        <w:spacing w:after="240"/>
+        <w:jc w:val="center"/>
+      </w:pPr>
+      <w:r>
+        <w:object w:dxaOrig="10261" w:dyaOrig="1471" w14:anchorId="41339417">
+          <v:shape id="_x0000_i1040" type="#_x0000_t75" style="width:355.8pt;height:51.05pt" o:ole="">
+            <v:imagedata r:id="rId17" o:title=""/>
+          </v:shape>
+          <o:OLEObject Type="Embed" ProgID="Visio.Drawing.15" ShapeID="_x0000_i1040" DrawAspect="Content" ObjectID="_1643569562" r:id="rId18"/>
+        </w:object>
+      </w:r>
+    </w:p>
+    <w:p>
+      <w:pPr>
+        <w:suppressAutoHyphens w:val="0"/>
+      </w:pPr>
+      <w:r>
+        <w:t>Step</w:t>
+      </w:r>
+      <w:r>
+        <w:t xml:space="preserve"> 0 – continuous action</w:t>
+      </w:r>
+      <w:r>
+        <w:t xml:space="preserve"> (zasunutí všech pohonů)</w:t>
+      </w:r>
+    </w:p>
+    <w:p>
+      <w:pPr>
+        <w:suppressAutoHyphens w:val="0"/>
+        <w:spacing w:after="240"/>
+        <w:jc w:val="center"/>
+      </w:pPr>
+      <w:r>
+        <w:object w:dxaOrig="10261" w:dyaOrig="5385" w14:anchorId="78C230D5">
+          <v:shape id="_x0000_i1045" type="#_x0000_t75" style="width:355.8pt;height:186.7pt" o:ole="">
+            <v:imagedata r:id="rId19" o:title=""/>
+          </v:shape>
+          <o:OLEObject Type="Embed" ProgID="Visio.Drawing.15" ShapeID="_x0000_i1045" DrawAspect="Content" ObjectID="_1643569563" r:id="rId20"/>
+        </w:object>
+      </w:r>
+    </w:p>
+    <w:p>
+      <w:pPr>
+        <w:suppressAutoHyphens w:val="0"/>
+        <w:spacing w:after="240"/>
+      </w:pPr>
+      <w:r>
+        <w:t>Podmínka přechodu do harmonogramu</w:t>
+      </w:r>
+      <w:r>
+        <w:t xml:space="preserve"> (n =&gt; číslo harmonogramu)</w:t>
+      </w:r>
+    </w:p>
+    <w:p>
+      <w:pPr>
+        <w:suppressAutoHyphens w:val="0"/>
+        <w:spacing w:after="240"/>
+        <w:jc w:val="center"/>
+      </w:pPr>
+      <w:r>
+        <w:object w:dxaOrig="10261" w:dyaOrig="1471" w14:anchorId="638AE790">
+          <v:shape id="_x0000_i1052" type="#_x0000_t75" style="width:354.15pt;height:50.25pt" o:ole="">
+            <v:imagedata r:id="rId21" o:title=""/>
+          </v:shape>
+          <o:OLEObject Type="Embed" ProgID="Visio.Drawing.15" ShapeID="_x0000_i1052" DrawAspect="Content" ObjectID="_1643569564" r:id="rId22"/>
+        </w:object>
+      </w:r>
+    </w:p>
+    <w:p>
+      <w:pPr>
+        <w:suppressAutoHyphens w:val="0"/>
+        <w:spacing w:after="240"/>
+        <w:rPr>
+          <w:iCs/>
+        </w:rPr>
+      </w:pPr>
+      <w:r>
+        <w:t xml:space="preserve">1. </w:t>
+      </w:r>
+      <w:r>
+        <w:t>step</w:t>
+      </w:r>
+      <w:r>
+        <w:t xml:space="preserve"> harmonogramu – action on activation (nastavení zobrazené stránky)</w:t>
+      </w:r>
+    </w:p>
+    <w:p>
+      <w:pPr>
+        <w:suppressAutoHyphens w:val="0"/>
+        <w:spacing w:after="240"/>
+        <w:jc w:val="center"/>
+      </w:pPr>
+      <w:r>
+        <w:object w:dxaOrig="10261" w:dyaOrig="1471" w14:anchorId="74E99819">
+          <v:shape id="_x0000_i1060" type="#_x0000_t75" style="width:358.35pt;height:51.05pt" o:ole="">
+            <v:imagedata r:id="rId23" o:title=""/>
+          </v:shape>
+          <o:OLEObject Type="Embed" ProgID="Visio.Drawing.15" ShapeID="_x0000_i1060" DrawAspect="Content" ObjectID="_1643569565" r:id="rId24"/>
+        </w:object>
+      </w:r>
+    </w:p>
+    <w:p>
+      <w:pPr>
+        <w:suppressAutoHyphens w:val="0"/>
+        <w:spacing w:after="240"/>
+      </w:pPr>
+      <w:r>
+        <w:t xml:space="preserve">Continuous action každého stepu </w:t>
+      </w:r>
+      <w:r>
+        <w:t>harmonogramu</w:t>
+      </w:r>
+      <w:r>
+        <w:t xml:space="preserve"> (zapnutí pohonu</w:t>
+      </w:r>
+      <w:r>
+        <w:t>, n =&gt; bit pohonu</w:t>
+      </w:r>
+      <w:r>
+        <w:t>)</w:t>
+      </w:r>
+    </w:p>
+    <w:p>
+      <w:pPr>
+        <w:suppressAutoHyphens w:val="0"/>
+        <w:spacing w:after="240"/>
+        <w:jc w:val="center"/>
+      </w:pPr>
+      <w:r>
+        <w:object w:dxaOrig="10261" w:dyaOrig="1471" w14:anchorId="490D42F6">
+          <v:shape id="_x0000_i1066" type="#_x0000_t75" style="width:360.85pt;height:51.05pt" o:ole="">
+            <v:imagedata r:id="rId25" o:title=""/>
+          </v:shape>
+          <o:OLEObject Type="Embed" ProgID="Visio.Drawing.15" ShapeID="_x0000_i1066" DrawAspect="Content" ObjectID="_1643569566" r:id="rId26"/>
+        </w:object>
+      </w:r>
+    </w:p>
+    <w:p>
+      <w:pPr>
+        <w:suppressAutoHyphens w:val="0"/>
+        <w:spacing w:after="240"/>
+      </w:pPr>
+      <w:r>
+        <w:t>Podmínka přechodu uvnitř harmonogramu</w:t>
+      </w:r>
+      <w:r>
+        <w:t xml:space="preserve"> (počkání na spínač, n =&gt; bit spínače)</w:t>
+      </w:r>
+    </w:p>
+    <w:p>
+      <w:pPr>
+        <w:suppressAutoHyphens w:val="0"/>
+        <w:spacing w:after="240"/>
+        <w:jc w:val="center"/>
+        <w:rPr>
+          <w:b/>
+          <w:bCs/>
+          <w:iCs/>
+        </w:rPr>
+      </w:pPr>
+      <w:r>
+        <w:object w:dxaOrig="10261" w:dyaOrig="1471" w14:anchorId="792E10DA">
+          <v:shape id="_x0000_i1080" type="#_x0000_t75" style="width:360.85pt;height:51.9pt" o:ole="">
+            <v:imagedata r:id="rId27" o:title=""/>
+          </v:shape>
+          <o:OLEObject Type="Embed" ProgID="Visio.Drawing.15" ShapeID="_x0000_i1080" DrawAspect="Content" ObjectID="_1643569567" r:id="rId28"/>
+        </w:object>
+      </w:r>
+    </w:p>
+    <w:p>
+      <w:pPr>
+        <w:suppressAutoHyphens w:val="0"/>
+        <w:rPr>
+          <w:b/>
+          <w:bCs/>
+          <w:iCs/>
+        </w:rPr>
+      </w:pPr>
+      <w:r>
+        <w:rPr>
+          <w:b/>
+          <w:bCs/>
+          <w:iCs/>
+        </w:rPr>
+        <w:lastRenderedPageBreak/>
         <w:t>Závěr</w:t>
       </w:r>
     </w:p>
@@ -2255,122 +2505,14 @@
         <w:rPr>
           <w:iCs/>
         </w:rPr>
-        <w:t>Tato úloha byla pro mě zklamáním. Pro hez</w:t>
-      </w:r>
-      <w:r>
-        <w:rPr>
-          <w:iCs/>
-        </w:rPr>
-        <w:t>oulinké</w:t>
-      </w:r>
-      <w:r>
-        <w:rPr>
-          <w:iCs/>
-        </w:rPr>
-        <w:t xml:space="preserve"> a efektní zobrazení aktuálního stavu </w:t>
-      </w:r>
-      <w:r>
-        <w:rPr>
-          <w:iCs/>
-        </w:rPr>
-        <w:t>jsem použil funkci enumerated list</w:t>
-      </w:r>
-      <w:r>
-        <w:rPr>
-          <w:iCs/>
-        </w:rPr>
-        <w:t>, tedy jakéhosi poli</w:t>
-      </w:r>
-      <w:r>
-        <w:rPr>
-          <w:iCs/>
-        </w:rPr>
-        <w:t xml:space="preserve"> indexovaných</w:t>
-      </w:r>
-      <w:r>
-        <w:rPr>
-          <w:iCs/>
-        </w:rPr>
-        <w:t xml:space="preserve"> textových řetězců</w:t>
-      </w:r>
-      <w:r>
-        <w:rPr>
-          <w:iCs/>
-        </w:rPr>
-        <w:t>.</w:t>
-      </w:r>
-      <w:r>
-        <w:rPr>
-          <w:iCs/>
-        </w:rPr>
-        <w:t xml:space="preserve"> Index se měnil tak jak se měnil stav harmonogramu.</w:t>
-      </w:r>
-      <w:r>
-        <w:rPr>
-          <w:iCs/>
-        </w:rPr>
-        <w:t xml:space="preserve"> </w:t>
-      </w:r>
-      <w:r>
-        <w:rPr>
-          <w:iCs/>
-        </w:rPr>
-        <w:t>Bohužel laboratoř ACV disponuje tak technologicky dokonalými pneumatick</w:t>
-      </w:r>
-      <w:r>
-        <w:rPr>
-          <w:iCs/>
-        </w:rPr>
-        <w:t>ými</w:t>
-      </w:r>
-      <w:r>
-        <w:rPr>
-          <w:iCs/>
-        </w:rPr>
-        <w:t xml:space="preserve"> aktuátory a rozvaděč</w:t>
-      </w:r>
-      <w:r>
-        <w:rPr>
-          <w:iCs/>
-        </w:rPr>
-        <w:t>i</w:t>
-      </w:r>
-      <w:r>
-        <w:rPr>
-          <w:iCs/>
-        </w:rPr>
-        <w:t xml:space="preserve">, že </w:t>
-      </w:r>
-      <w:r>
-        <w:rPr>
-          <w:iCs/>
-        </w:rPr>
-        <w:t>pan Magelis</w:t>
-      </w:r>
-      <w:r>
-        <w:rPr>
-          <w:iCs/>
-        </w:rPr>
-        <w:t xml:space="preserve"> nebyl schopný včas zareagovat na změnu indexu</w:t>
-      </w:r>
-      <w:r>
-        <w:rPr>
-          <w:iCs/>
-        </w:rPr>
-        <w:t xml:space="preserve"> a zareagoval až ve stavu, kdy byl harmonogram o krok, či dva dále</w:t>
-      </w:r>
-      <w:r>
-        <w:rPr>
-          <w:iCs/>
-        </w:rPr>
-        <w:t>.</w:t>
+        <w:t>Úlohu se mi bohužel nepodařilo splnit na 100%. chyběla mi funkce pozastavení a zastavení. Nevěděl jsem totiž, jak přesně udělat syntaxi paralelního zpracovávání stavů.</w:t>
       </w:r>
     </w:p>
     <w:p>
       <w:pPr>
         <w:pStyle w:val="Zkladntextodsazen"/>
         <w:spacing w:before="240" w:after="240"/>
-        <w:ind w:left="0" w:firstLine="708"/>
+        <w:ind w:left="0"/>
         <w:jc w:val="both"/>
         <w:rPr>
           <w:iCs/>
@@ -2380,48 +2522,97 @@
         <w:rPr>
           <w:iCs/>
         </w:rPr>
-        <w:t>Funkce zobrazení stavu tedy byla značně nespolehlivá, téměř by se dalo říc</w:t>
+        <w:tab/>
+        <w:t>Zá</w:t>
       </w:r>
       <w:r>
         <w:rPr>
           <w:iCs/>
         </w:rPr>
-        <w:t>i</w:t>
+        <w:t>r</w:t>
       </w:r>
       <w:r>
         <w:rPr>
           <w:iCs/>
         </w:rPr>
-        <w:t xml:space="preserve"> že i plně nefunkční</w:t>
+        <w:t>o</w:t>
       </w:r>
       <w:r>
         <w:rPr>
           <w:iCs/>
         </w:rPr>
+        <w:t>v</w:t>
+      </w:r>
+      <w:r>
+        <w:rPr>
+          <w:iCs/>
+        </w:rPr>
+        <w:t>eň mi i trochu mrzí, že s PLCčkem nejde udělat něco lepšího, minimálně tedy v LD ne. Moje představa je, že by na začátku programu byl deklarován textový řetězec obsahující definici harmonogramu tak jak je v zadání. Program by tento text zpracoval a podle něj ovládal pohony</w:t>
+      </w:r>
+      <w:r>
+        <w:rPr>
+          <w:iCs/>
+        </w:rPr>
+        <w:t>. Harmonogram by tedy nebyl hard-coded v programu ale dalo by se jej jednoduše měnit</w:t>
+      </w:r>
+      <w:r>
+        <w:rPr>
+          <w:iCs/>
+        </w:rPr>
+        <w:t xml:space="preserve"> v programu, nebo třeba i přes HMI</w:t>
+      </w:r>
+      <w:r>
+        <w:rPr>
+          <w:iCs/>
+        </w:rPr>
         <w:t>.</w:t>
       </w:r>
-      <w:r>
+    </w:p>
+    <w:p>
+      <w:pPr>
+        <w:pStyle w:val="Zkladntextodsazen"/>
+        <w:spacing w:before="240" w:after="240"/>
+        <w:ind w:left="0"/>
+        <w:jc w:val="both"/>
         <w:rPr>
           <w:iCs/>
         </w:rPr>
-        <w:t xml:space="preserve"> Proto tato část byla vyjmut</w:t>
-      </w:r>
+      </w:pPr>
       <w:r>
         <w:rPr>
           <w:iCs/>
         </w:rPr>
+        <w:tab/>
+        <w:t>Jsem si jist, že bych daný program dokázal naprogramovat v klasickém jazyku jako je C++, python, Java. Ale v ladderu si nejsem jist zdali by něco takového bylo možné.</w:t>
+      </w:r>
+      <w:r>
+        <w:rPr>
+          <w:iCs/>
+        </w:rPr>
+        <w:t xml:space="preserve"> Možná by se tento program dal n</w:t>
+      </w:r>
+      <w:r>
+        <w:rPr>
+          <w:iCs/>
+        </w:rPr>
         <w:t>a</w:t>
       </w:r>
       <w:r>
         <w:rPr>
           <w:iCs/>
         </w:rPr>
-        <w:t xml:space="preserve"> z výpisu programu.</w:t>
+        <w:t xml:space="preserve">programovat v jazyku ST, ale </w:t>
+      </w:r>
+      <w:r>
+        <w:rPr>
+          <w:iCs/>
+        </w:rPr>
+        <w:t>bylo by to o hodně pracnější jak normální programovací jazyk.</w:t>
       </w:r>
     </w:p>
     <w:sectPr>
-      <w:headerReference w:type="default" r:id="rId15"/>
-      <w:headerReference w:type="first" r:id="rId16"/>
+      <w:headerReference w:type="default" r:id="rId29"/>
+      <w:headerReference w:type="first" r:id="rId30"/>
       <w:pgSz w:w="11906" w:h="16838"/>
       <w:pgMar w:top="1135" w:right="1421" w:bottom="1276" w:left="1425" w:header="708" w:footer="708" w:gutter="0"/>
       <w:cols w:space="708"/>
@@ -4594,7 +4785,7 @@
 </file>
 
 <file path=customXml/itemProps1.xml><?xml version="1.0" encoding="utf-8"?>
-<ds:datastoreItem xmlns:ds="http://schemas.openxmlformats.org/officeDocument/2006/customXml" ds:itemID="{EF50D853-C329-460F-A67B-1DA8C1F7D46C}">
+<ds:datastoreItem xmlns:ds="http://schemas.openxmlformats.org/officeDocument/2006/customXml" ds:itemID="{3736A2E1-712B-451B-9B97-5B3718DF8F29}">
   <ds:schemaRefs>
     <ds:schemaRef ds:uri="http://schemas.openxmlformats.org/officeDocument/2006/bibliography"/>
   </ds:schemaRefs>

</xml_diff>

<commit_message>
Uprava ulohy 304 ACV
</commit_message>
<xml_diff>
--- a/ACV/304/uloha.docx
+++ b/ACV/304/uloha.docx
@@ -161,8 +161,6 @@
             <w:r>
               <w:t>7</w:t>
             </w:r>
-            <w:bookmarkStart w:id="1" w:name="_GoBack"/>
-            <w:bookmarkEnd w:id="1"/>
           </w:p>
         </w:tc>
         <w:tc>
@@ -1648,10 +1646,10 @@
             <v:path o:extrusionok="f" gradientshapeok="t" o:connecttype="rect"/>
             <o:lock v:ext="edit" aspectratio="t"/>
           </v:shapetype>
-          <v:shape id="_x0000_i1025" type="#_x0000_t75" style="width:432.85pt;height:191.7pt" o:ole="">
+          <v:shape id="_x0000_i1025" type="#_x0000_t75" style="width:432.7pt;height:191.55pt" o:ole="">
             <v:imagedata r:id="rId13" o:title=""/>
           </v:shape>
-          <o:OLEObject Type="Embed" ProgID="Visio.Drawing.15" ShapeID="_x0000_i1025" DrawAspect="Content" ObjectID="_1643569560" r:id="rId14"/>
+          <o:OLEObject Type="Embed" ProgID="Visio.Drawing.15" ShapeID="_x0000_i1025" DrawAspect="Content" ObjectID="_1644748628" r:id="rId14"/>
         </w:object>
       </w:r>
       <w:r>
@@ -2232,10 +2230,10 @@
       </w:pPr>
       <w:r>
         <w:object w:dxaOrig="9391" w:dyaOrig="15375" w14:anchorId="140DC686">
-          <v:shape id="_x0000_i1031" type="#_x0000_t75" style="width:396pt;height:648.85pt" o:ole="">
+          <v:shape id="_x0000_i1026" type="#_x0000_t75" style="width:396pt;height:648.7pt" o:ole="">
             <v:imagedata r:id="rId15" o:title=""/>
           </v:shape>
-          <o:OLEObject Type="Embed" ProgID="Visio.Drawing.15" ShapeID="_x0000_i1031" DrawAspect="Content" ObjectID="_1643569561" r:id="rId16"/>
+          <o:OLEObject Type="Embed" ProgID="Visio.Drawing.15" ShapeID="_x0000_i1026" DrawAspect="Content" ObjectID="_1644748629" r:id="rId16"/>
         </w:object>
       </w:r>
     </w:p>
@@ -2300,10 +2298,10 @@
       </w:pPr>
       <w:r>
         <w:object w:dxaOrig="10261" w:dyaOrig="1471" w14:anchorId="41339417">
-          <v:shape id="_x0000_i1040" type="#_x0000_t75" style="width:355.8pt;height:51.05pt" o:ole="">
+          <v:shape id="_x0000_i1027" type="#_x0000_t75" style="width:355.25pt;height:50.95pt" o:ole="">
             <v:imagedata r:id="rId17" o:title=""/>
           </v:shape>
-          <o:OLEObject Type="Embed" ProgID="Visio.Drawing.15" ShapeID="_x0000_i1040" DrawAspect="Content" ObjectID="_1643569562" r:id="rId18"/>
+          <o:OLEObject Type="Embed" ProgID="Visio.Drawing.15" ShapeID="_x0000_i1027" DrawAspect="Content" ObjectID="_1644748630" r:id="rId18"/>
         </w:object>
       </w:r>
     </w:p>
@@ -2329,10 +2327,10 @@
       </w:pPr>
       <w:r>
         <w:object w:dxaOrig="10261" w:dyaOrig="5385" w14:anchorId="78C230D5">
-          <v:shape id="_x0000_i1045" type="#_x0000_t75" style="width:355.8pt;height:186.7pt" o:ole="">
+          <v:shape id="_x0000_i1028" type="#_x0000_t75" style="width:355.25pt;height:186.8pt" o:ole="">
             <v:imagedata r:id="rId19" o:title=""/>
           </v:shape>
-          <o:OLEObject Type="Embed" ProgID="Visio.Drawing.15" ShapeID="_x0000_i1045" DrawAspect="Content" ObjectID="_1643569563" r:id="rId20"/>
+          <o:OLEObject Type="Embed" ProgID="Visio.Drawing.15" ShapeID="_x0000_i1028" DrawAspect="Content" ObjectID="_1644748631" r:id="rId20"/>
         </w:object>
       </w:r>
     </w:p>
@@ -2356,10 +2354,10 @@
       </w:pPr>
       <w:r>
         <w:object w:dxaOrig="10261" w:dyaOrig="1471" w14:anchorId="638AE790">
-          <v:shape id="_x0000_i1052" type="#_x0000_t75" style="width:354.15pt;height:50.25pt" o:ole="">
+          <v:shape id="_x0000_i1029" type="#_x0000_t75" style="width:353.9pt;height:50.25pt" o:ole="">
             <v:imagedata r:id="rId21" o:title=""/>
           </v:shape>
-          <o:OLEObject Type="Embed" ProgID="Visio.Drawing.15" ShapeID="_x0000_i1052" DrawAspect="Content" ObjectID="_1643569564" r:id="rId22"/>
+          <o:OLEObject Type="Embed" ProgID="Visio.Drawing.15" ShapeID="_x0000_i1029" DrawAspect="Content" ObjectID="_1644748632" r:id="rId22"/>
         </w:object>
       </w:r>
     </w:p>
@@ -2389,10 +2387,10 @@
       </w:pPr>
       <w:r>
         <w:object w:dxaOrig="10261" w:dyaOrig="1471" w14:anchorId="74E99819">
-          <v:shape id="_x0000_i1060" type="#_x0000_t75" style="width:358.35pt;height:51.05pt" o:ole="">
+          <v:shape id="_x0000_i1030" type="#_x0000_t75" style="width:357.95pt;height:50.95pt" o:ole="">
             <v:imagedata r:id="rId23" o:title=""/>
           </v:shape>
-          <o:OLEObject Type="Embed" ProgID="Visio.Drawing.15" ShapeID="_x0000_i1060" DrawAspect="Content" ObjectID="_1643569565" r:id="rId24"/>
+          <o:OLEObject Type="Embed" ProgID="Visio.Drawing.15" ShapeID="_x0000_i1030" DrawAspect="Content" ObjectID="_1644748633" r:id="rId24"/>
         </w:object>
       </w:r>
     </w:p>
@@ -2425,10 +2423,10 @@
       </w:pPr>
       <w:r>
         <w:object w:dxaOrig="10261" w:dyaOrig="1471" w14:anchorId="490D42F6">
-          <v:shape id="_x0000_i1066" type="#_x0000_t75" style="width:360.85pt;height:51.05pt" o:ole="">
+          <v:shape id="_x0000_i1031" type="#_x0000_t75" style="width:360.7pt;height:50.95pt" o:ole="">
             <v:imagedata r:id="rId25" o:title=""/>
           </v:shape>
-          <o:OLEObject Type="Embed" ProgID="Visio.Drawing.15" ShapeID="_x0000_i1066" DrawAspect="Content" ObjectID="_1643569566" r:id="rId26"/>
+          <o:OLEObject Type="Embed" ProgID="Visio.Drawing.15" ShapeID="_x0000_i1031" DrawAspect="Content" ObjectID="_1644748634" r:id="rId26"/>
         </w:object>
       </w:r>
     </w:p>
@@ -2457,10 +2455,10 @@
       </w:pPr>
       <w:r>
         <w:object w:dxaOrig="10261" w:dyaOrig="1471" w14:anchorId="792E10DA">
-          <v:shape id="_x0000_i1080" type="#_x0000_t75" style="width:360.85pt;height:51.9pt" o:ole="">
+          <v:shape id="_x0000_i1032" type="#_x0000_t75" style="width:360.7pt;height:51.6pt" o:ole="">
             <v:imagedata r:id="rId27" o:title=""/>
           </v:shape>
-          <o:OLEObject Type="Embed" ProgID="Visio.Drawing.15" ShapeID="_x0000_i1080" DrawAspect="Content" ObjectID="_1643569567" r:id="rId28"/>
+          <o:OLEObject Type="Embed" ProgID="Visio.Drawing.15" ShapeID="_x0000_i1032" DrawAspect="Content" ObjectID="_1644748635" r:id="rId28"/>
         </w:object>
       </w:r>
     </w:p>
@@ -2473,6 +2471,26 @@
           <w:iCs/>
         </w:rPr>
       </w:pPr>
+      <w:r>
+        <w:rPr>
+          <w:b/>
+          <w:bCs/>
+          <w:iCs/>
+        </w:rPr>
+        <w:br w:type="page"/>
+      </w:r>
+    </w:p>
+    <w:p>
+      <w:pPr>
+        <w:suppressAutoHyphens w:val="0"/>
+        <w:rPr>
+          <w:b/>
+          <w:bCs/>
+          <w:iCs/>
+        </w:rPr>
+      </w:pPr>
+      <w:bookmarkStart w:id="1" w:name="_GoBack"/>
+      <w:bookmarkEnd w:id="1"/>
       <w:r>
         <w:rPr>
           <w:b/>
@@ -4785,7 +4803,7 @@
 </file>
 
 <file path=customXml/itemProps1.xml><?xml version="1.0" encoding="utf-8"?>
-<ds:datastoreItem xmlns:ds="http://schemas.openxmlformats.org/officeDocument/2006/customXml" ds:itemID="{3736A2E1-712B-451B-9B97-5B3718DF8F29}">
+<ds:datastoreItem xmlns:ds="http://schemas.openxmlformats.org/officeDocument/2006/customXml" ds:itemID="{7C187A7B-44C1-45F8-9D84-0A0A6FD803D4}">
   <ds:schemaRefs>
     <ds:schemaRef ds:uri="http://schemas.openxmlformats.org/officeDocument/2006/bibliography"/>
   </ds:schemaRefs>

</xml_diff>